<commit_message>
Added in doc how to build and deploy
</commit_message>
<xml_diff>
--- a/Angular 4 Guide.docx
+++ b/Angular 4 Guide.docx
@@ -87,25 +87,7 @@
           <w:sz w:val="26"/>
           <w:szCs w:val="26"/>
         </w:rPr>
-        <w:t xml:space="preserve">Node </w:t>
-      </w:r>
-      <w:proofErr w:type="spellStart"/>
-      <w:r>
-        <w:rPr>
-          <w:rFonts w:ascii="Arial" w:hAnsi="Arial" w:cs="Arial"/>
-          <w:sz w:val="26"/>
-          <w:szCs w:val="26"/>
-        </w:rPr>
-        <w:t>Js</w:t>
-      </w:r>
-      <w:proofErr w:type="spellEnd"/>
-      <w:r>
-        <w:rPr>
-          <w:rFonts w:ascii="Arial" w:hAnsi="Arial" w:cs="Arial"/>
-          <w:sz w:val="26"/>
-          <w:szCs w:val="26"/>
-        </w:rPr>
-        <w:t xml:space="preserve"> (Latest Version, </w:t>
+        <w:t xml:space="preserve">Node Js (Latest Version, </w:t>
       </w:r>
       <w:proofErr w:type="gramStart"/>
       <w:r>
@@ -449,7 +431,7 @@
         <mc:AlternateContent>
           <mc:Choice Requires="wps">
             <w:drawing>
-              <wp:anchor distT="0" distB="0" distL="114300" distR="114300" simplePos="0" relativeHeight="251660288" behindDoc="0" locked="0" layoutInCell="1" allowOverlap="1" wp14:anchorId="0007C550" wp14:editId="45293028">
+              <wp:anchor distT="0" distB="0" distL="114300" distR="114300" simplePos="0" relativeHeight="251660288" behindDoc="0" locked="0" layoutInCell="1" allowOverlap="1" wp14:anchorId="2D1EF4AE" wp14:editId="179D716F">
                 <wp:simplePos x="0" y="0"/>
                 <wp:positionH relativeFrom="margin">
                   <wp:align>right</wp:align>
@@ -567,7 +549,7 @@
           </mc:Choice>
           <mc:Fallback>
             <w:pict>
-              <v:rect w14:anchorId="0007C550" id="Rectangle 2" o:spid="_x0000_s1026" style="position:absolute;left:0;text-align:left;margin-left:415.15pt;margin-top:17.75pt;width:466.35pt;height:74.5pt;z-index:251660288;visibility:visible;mso-wrap-style:square;mso-width-percent:0;mso-height-percent:0;mso-wrap-distance-left:9pt;mso-wrap-distance-top:0;mso-wrap-distance-right:9pt;mso-wrap-distance-bottom:0;mso-position-horizontal:right;mso-position-horizontal-relative:margin;mso-position-vertical:absolute;mso-position-vertical-relative:text;mso-width-percent:0;mso-height-percent:0;mso-width-relative:margin;mso-height-relative:margin;v-text-anchor:middle" o:gfxdata="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" fillcolor="#5b9bd5 [3204]" strokecolor="#1f4d78 [1604]" strokeweight="1pt">
+              <v:rect w14:anchorId="2D1EF4AE" id="Rectangle 2" o:spid="_x0000_s1026" style="position:absolute;left:0;text-align:left;margin-left:415.15pt;margin-top:17.75pt;width:466.35pt;height:74.5pt;z-index:251660288;visibility:visible;mso-wrap-style:square;mso-width-percent:0;mso-height-percent:0;mso-wrap-distance-left:9pt;mso-wrap-distance-top:0;mso-wrap-distance-right:9pt;mso-wrap-distance-bottom:0;mso-position-horizontal:right;mso-position-horizontal-relative:margin;mso-position-vertical:absolute;mso-position-vertical-relative:text;mso-width-percent:0;mso-height-percent:0;mso-width-relative:margin;mso-height-relative:margin;v-text-anchor:middle" o:gfxdata="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" fillcolor="#5b9bd5 [3204]" strokecolor="#1f4d78 [1604]" strokeweight="1pt">
                 <v:textbox>
                   <w:txbxContent>
                     <w:p>
@@ -660,7 +642,7 @@
         <mc:AlternateContent>
           <mc:Choice Requires="wps">
             <w:drawing>
-              <wp:anchor distT="0" distB="0" distL="114300" distR="114300" simplePos="0" relativeHeight="251665408" behindDoc="0" locked="0" layoutInCell="1" allowOverlap="1" wp14:anchorId="225A67FE" wp14:editId="0154484E">
+              <wp:anchor distT="0" distB="0" distL="114300" distR="114300" simplePos="0" relativeHeight="251665408" behindDoc="0" locked="0" layoutInCell="1" allowOverlap="1" wp14:anchorId="0E1567F9" wp14:editId="66427B38">
                 <wp:simplePos x="0" y="0"/>
                 <wp:positionH relativeFrom="margin">
                   <wp:align>right</wp:align>
@@ -752,7 +734,7 @@
           </mc:Choice>
           <mc:Fallback>
             <w:pict>
-              <v:rect w14:anchorId="225A67FE" id="Rectangle 27" o:spid="_x0000_s1027" style="position:absolute;left:0;text-align:left;margin-left:415.1pt;margin-top:97.5pt;width:466.3pt;height:27pt;z-index:251665408;visibility:visible;mso-wrap-style:square;mso-width-percent:0;mso-height-percent:0;mso-wrap-distance-left:9pt;mso-wrap-distance-top:0;mso-wrap-distance-right:9pt;mso-wrap-distance-bottom:0;mso-position-horizontal:right;mso-position-horizontal-relative:margin;mso-position-vertical:absolute;mso-position-vertical-relative:text;mso-width-percent:0;mso-height-percent:0;mso-width-relative:margin;mso-height-relative:margin;v-text-anchor:middle" o:gfxdata="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" fillcolor="#5b9bd5 [3204]" strokecolor="#1f4d78 [1604]" strokeweight="1pt">
+              <v:rect w14:anchorId="0E1567F9" id="Rectangle 27" o:spid="_x0000_s1027" style="position:absolute;left:0;text-align:left;margin-left:415.1pt;margin-top:97.5pt;width:466.3pt;height:27pt;z-index:251665408;visibility:visible;mso-wrap-style:square;mso-width-percent:0;mso-height-percent:0;mso-wrap-distance-left:9pt;mso-wrap-distance-top:0;mso-wrap-distance-right:9pt;mso-wrap-distance-bottom:0;mso-position-horizontal:right;mso-position-horizontal-relative:margin;mso-position-vertical:absolute;mso-position-vertical-relative:text;mso-width-percent:0;mso-height-percent:0;mso-width-relative:margin;mso-height-relative:margin;v-text-anchor:middle" o:gfxdata="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" fillcolor="#5b9bd5 [3204]" strokecolor="#1f4d78 [1604]" strokeweight="1pt">
                 <v:textbox>
                   <w:txbxContent>
                     <w:p>
@@ -884,7 +866,7 @@
         <mc:AlternateContent>
           <mc:Choice Requires="wps">
             <w:drawing>
-              <wp:anchor distT="0" distB="0" distL="114300" distR="114300" simplePos="0" relativeHeight="251663360" behindDoc="0" locked="0" layoutInCell="1" allowOverlap="1" wp14:anchorId="467F42A9" wp14:editId="1B2D1986">
+              <wp:anchor distT="0" distB="0" distL="114300" distR="114300" simplePos="0" relativeHeight="251663360" behindDoc="0" locked="0" layoutInCell="1" allowOverlap="1" wp14:anchorId="1F7E034A" wp14:editId="4050EF98">
                 <wp:simplePos x="0" y="0"/>
                 <wp:positionH relativeFrom="margin">
                   <wp:align>right</wp:align>
@@ -1082,7 +1064,7 @@
           </mc:Choice>
           <mc:Fallback>
             <w:pict>
-              <v:rect w14:anchorId="467F42A9" id="Rectangle 3" o:spid="_x0000_s1028" style="position:absolute;left:0;text-align:left;margin-left:415.15pt;margin-top:.6pt;width:466.35pt;height:66pt;z-index:251663360;visibility:visible;mso-wrap-style:square;mso-width-percent:0;mso-height-percent:0;mso-wrap-distance-left:9pt;mso-wrap-distance-top:0;mso-wrap-distance-right:9pt;mso-wrap-distance-bottom:0;mso-position-horizontal:right;mso-position-horizontal-relative:margin;mso-position-vertical:absolute;mso-position-vertical-relative:text;mso-width-percent:0;mso-height-percent:0;mso-width-relative:margin;mso-height-relative:margin;v-text-anchor:middle" o:gfxdata="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" fillcolor="#5b9bd5 [3204]" strokecolor="#1f4d78 [1604]" strokeweight="1pt">
+              <v:rect w14:anchorId="1F7E034A" id="Rectangle 3" o:spid="_x0000_s1028" style="position:absolute;left:0;text-align:left;margin-left:415.15pt;margin-top:.6pt;width:466.35pt;height:66pt;z-index:251663360;visibility:visible;mso-wrap-style:square;mso-width-percent:0;mso-height-percent:0;mso-wrap-distance-left:9pt;mso-wrap-distance-top:0;mso-wrap-distance-right:9pt;mso-wrap-distance-bottom:0;mso-position-horizontal:right;mso-position-horizontal-relative:margin;mso-position-vertical:absolute;mso-position-vertical-relative:text;mso-width-percent:0;mso-height-percent:0;mso-width-relative:margin;mso-height-relative:margin;v-text-anchor:middle" o:gfxdata="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" fillcolor="#5b9bd5 [3204]" strokecolor="#1f4d78 [1604]" strokeweight="1pt">
                 <v:textbox>
                   <w:txbxContent>
                     <w:p>
@@ -1265,7 +1247,7 @@
         <mc:AlternateContent>
           <mc:Choice Requires="wps">
             <w:drawing>
-              <wp:anchor distT="0" distB="0" distL="114300" distR="114300" simplePos="0" relativeHeight="251661312" behindDoc="0" locked="0" layoutInCell="1" allowOverlap="1" wp14:anchorId="68DBB4CC" wp14:editId="4FB3D1F9">
+              <wp:anchor distT="0" distB="0" distL="114300" distR="114300" simplePos="0" relativeHeight="251661312" behindDoc="0" locked="0" layoutInCell="1" allowOverlap="1" wp14:anchorId="7C047F85" wp14:editId="539D0155">
                 <wp:simplePos x="0" y="0"/>
                 <wp:positionH relativeFrom="margin">
                   <wp:align>right</wp:align>
@@ -1465,7 +1447,7 @@
           </mc:Choice>
           <mc:Fallback>
             <w:pict>
-              <v:rect w14:anchorId="68DBB4CC" id="Rectangle 8" o:spid="_x0000_s1029" style="position:absolute;left:0;text-align:left;margin-left:415.15pt;margin-top:22.5pt;width:466.35pt;height:74.5pt;z-index:251661312;visibility:visible;mso-wrap-style:square;mso-width-percent:0;mso-height-percent:0;mso-wrap-distance-left:9pt;mso-wrap-distance-top:0;mso-wrap-distance-right:9pt;mso-wrap-distance-bottom:0;mso-position-horizontal:right;mso-position-horizontal-relative:margin;mso-position-vertical:absolute;mso-position-vertical-relative:text;mso-width-percent:0;mso-height-percent:0;mso-width-relative:margin;mso-height-relative:margin;v-text-anchor:middle" o:gfxdata="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" fillcolor="#5b9bd5 [3204]" strokecolor="#1f4d78 [1604]" strokeweight="1pt">
+              <v:rect w14:anchorId="7C047F85" id="Rectangle 8" o:spid="_x0000_s1029" style="position:absolute;left:0;text-align:left;margin-left:415.15pt;margin-top:22.5pt;width:466.35pt;height:74.5pt;z-index:251661312;visibility:visible;mso-wrap-style:square;mso-width-percent:0;mso-height-percent:0;mso-wrap-distance-left:9pt;mso-wrap-distance-top:0;mso-wrap-distance-right:9pt;mso-wrap-distance-bottom:0;mso-position-horizontal:right;mso-position-horizontal-relative:margin;mso-position-vertical:absolute;mso-position-vertical-relative:text;mso-width-percent:0;mso-height-percent:0;mso-width-relative:margin;mso-height-relative:margin;v-text-anchor:middle" o:gfxdata="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" fillcolor="#5b9bd5 [3204]" strokecolor="#1f4d78 [1604]" strokeweight="1pt">
                 <v:textbox>
                   <w:txbxContent>
                     <w:p>
@@ -1745,7 +1727,7 @@
         <mc:AlternateContent>
           <mc:Choice Requires="wps">
             <w:drawing>
-              <wp:anchor distT="0" distB="0" distL="114300" distR="114300" simplePos="0" relativeHeight="251667456" behindDoc="0" locked="0" layoutInCell="1" allowOverlap="1" wp14:anchorId="320765C6" wp14:editId="60D81B0B">
+              <wp:anchor distT="0" distB="0" distL="114300" distR="114300" simplePos="0" relativeHeight="251667456" behindDoc="0" locked="0" layoutInCell="1" allowOverlap="1" wp14:anchorId="494908FF" wp14:editId="11EB06CA">
                 <wp:simplePos x="0" y="0"/>
                 <wp:positionH relativeFrom="margin">
                   <wp:align>right</wp:align>
@@ -1829,7 +1811,7 @@
           </mc:Choice>
           <mc:Fallback>
             <w:pict>
-              <v:rect w14:anchorId="320765C6" id="Rectangle 26" o:spid="_x0000_s1030" style="position:absolute;margin-left:415.1pt;margin-top:24.05pt;width:466.3pt;height:31.1pt;z-index:251667456;visibility:visible;mso-wrap-style:square;mso-width-percent:0;mso-height-percent:0;mso-wrap-distance-left:9pt;mso-wrap-distance-top:0;mso-wrap-distance-right:9pt;mso-wrap-distance-bottom:0;mso-position-horizontal:right;mso-position-horizontal-relative:margin;mso-position-vertical:absolute;mso-position-vertical-relative:text;mso-width-percent:0;mso-height-percent:0;mso-width-relative:margin;mso-height-relative:margin;v-text-anchor:middle" o:gfxdata="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" fillcolor="#5b9bd5 [3204]" strokecolor="#1f4d78 [1604]" strokeweight="1pt">
+              <v:rect w14:anchorId="494908FF" id="Rectangle 26" o:spid="_x0000_s1030" style="position:absolute;margin-left:415.1pt;margin-top:24.05pt;width:466.3pt;height:31.1pt;z-index:251667456;visibility:visible;mso-wrap-style:square;mso-width-percent:0;mso-height-percent:0;mso-wrap-distance-left:9pt;mso-wrap-distance-top:0;mso-wrap-distance-right:9pt;mso-wrap-distance-bottom:0;mso-position-horizontal:right;mso-position-horizontal-relative:margin;mso-position-vertical:absolute;mso-position-vertical-relative:text;mso-width-percent:0;mso-height-percent:0;mso-width-relative:margin;mso-height-relative:margin;v-text-anchor:middle" o:gfxdata="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" fillcolor="#5b9bd5 [3204]" strokecolor="#1f4d78 [1604]" strokeweight="1pt">
                 <v:textbox>
                   <w:txbxContent>
                     <w:p>
@@ -1893,8 +1875,6 @@
           <w:szCs w:val="26"/>
         </w:rPr>
       </w:pPr>
-      <w:bookmarkStart w:id="0" w:name="_GoBack"/>
-      <w:bookmarkEnd w:id="0"/>
     </w:p>
     <w:p>
       <w:pPr>
@@ -2628,7 +2608,7 @@
         <mc:AlternateContent>
           <mc:Choice Requires="wps">
             <w:drawing>
-              <wp:inline distT="0" distB="0" distL="0" distR="0" wp14:anchorId="408B0B75" wp14:editId="314364B7">
+              <wp:inline distT="0" distB="0" distL="0" distR="0" wp14:anchorId="0070394C" wp14:editId="6C52B7C7">
                 <wp:extent cx="3412490" cy="308344"/>
                 <wp:effectExtent l="0" t="0" r="16510" b="15875"/>
                 <wp:docPr id="5" name="Rectangle 5"/>
@@ -2715,7 +2695,7 @@
           </mc:Choice>
           <mc:Fallback>
             <w:pict>
-              <v:rect w14:anchorId="408B0B75" id="Rectangle 5" o:spid="_x0000_s1031" style="width:268.7pt;height:24.3pt;visibility:visible;mso-wrap-style:square;mso-left-percent:-10001;mso-top-percent:-10001;mso-position-horizontal:absolute;mso-position-horizontal-relative:char;mso-position-vertical:absolute;mso-position-vertical-relative:line;mso-left-percent:-10001;mso-top-percent:-10001;v-text-anchor:middle" o:gfxdata="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" fillcolor="#5b9bd5 [3204]" strokecolor="#1f4d78 [1604]" strokeweight="1pt">
+              <v:rect w14:anchorId="0070394C" id="Rectangle 5" o:spid="_x0000_s1031" style="width:268.7pt;height:24.3pt;visibility:visible;mso-wrap-style:square;mso-left-percent:-10001;mso-top-percent:-10001;mso-position-horizontal:absolute;mso-position-horizontal-relative:char;mso-position-vertical:absolute;mso-position-vertical-relative:line;mso-left-percent:-10001;mso-top-percent:-10001;v-text-anchor:middle" o:gfxdata="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" fillcolor="#5b9bd5 [3204]" strokecolor="#1f4d78 [1604]" strokeweight="1pt">
                 <v:textbox>
                   <w:txbxContent>
                     <w:p>
@@ -2824,7 +2804,7 @@
         <mc:AlternateContent>
           <mc:Choice Requires="wps">
             <w:drawing>
-              <wp:inline distT="0" distB="0" distL="0" distR="0" wp14:anchorId="017B98D3" wp14:editId="7DA2900B">
+              <wp:inline distT="0" distB="0" distL="0" distR="0" wp14:anchorId="3C613CB7" wp14:editId="7962FB63">
                 <wp:extent cx="3412490" cy="1381760"/>
                 <wp:effectExtent l="0" t="0" r="16510" b="27940"/>
                 <wp:docPr id="4" name="Rectangle 4"/>
@@ -3024,7 +3004,7 @@
           </mc:Choice>
           <mc:Fallback>
             <w:pict>
-              <v:rect w14:anchorId="017B98D3" id="Rectangle 4" o:spid="_x0000_s1032" style="width:268.7pt;height:108.8pt;visibility:visible;mso-wrap-style:square;mso-left-percent:-10001;mso-top-percent:-10001;mso-position-horizontal:absolute;mso-position-horizontal-relative:char;mso-position-vertical:absolute;mso-position-vertical-relative:line;mso-left-percent:-10001;mso-top-percent:-10001;v-text-anchor:middle" o:gfxdata="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" fillcolor="#5b9bd5 [3204]" strokecolor="#1f4d78 [1604]" strokeweight="1pt">
+              <v:rect w14:anchorId="3C613CB7" id="Rectangle 4" o:spid="_x0000_s1032" style="width:268.7pt;height:108.8pt;visibility:visible;mso-wrap-style:square;mso-left-percent:-10001;mso-top-percent:-10001;mso-position-horizontal:absolute;mso-position-horizontal-relative:char;mso-position-vertical:absolute;mso-position-vertical-relative:line;mso-left-percent:-10001;mso-top-percent:-10001;v-text-anchor:middle" o:gfxdata="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" fillcolor="#5b9bd5 [3204]" strokecolor="#1f4d78 [1604]" strokeweight="1pt">
                 <v:textbox>
                   <w:txbxContent>
                     <w:p>
@@ -3309,7 +3289,7 @@
         <mc:AlternateContent>
           <mc:Choice Requires="wps">
             <w:drawing>
-              <wp:inline distT="0" distB="0" distL="0" distR="0" wp14:anchorId="607CFB71" wp14:editId="35C716C3">
+              <wp:inline distT="0" distB="0" distL="0" distR="0" wp14:anchorId="65530D08" wp14:editId="3E27E6B7">
                 <wp:extent cx="3412490" cy="914400"/>
                 <wp:effectExtent l="0" t="0" r="16510" b="19050"/>
                 <wp:docPr id="6" name="Rectangle 6"/>
@@ -3464,7 +3444,7 @@
           </mc:Choice>
           <mc:Fallback>
             <w:pict>
-              <v:rect w14:anchorId="607CFB71" id="Rectangle 6" o:spid="_x0000_s1033" style="width:268.7pt;height:1in;visibility:visible;mso-wrap-style:square;mso-left-percent:-10001;mso-top-percent:-10001;mso-position-horizontal:absolute;mso-position-horizontal-relative:char;mso-position-vertical:absolute;mso-position-vertical-relative:line;mso-left-percent:-10001;mso-top-percent:-10001;v-text-anchor:middle" o:gfxdata="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" fillcolor="#5b9bd5 [3204]" strokecolor="#1f4d78 [1604]" strokeweight="1pt">
+              <v:rect w14:anchorId="65530D08" id="Rectangle 6" o:spid="_x0000_s1033" style="width:268.7pt;height:1in;visibility:visible;mso-wrap-style:square;mso-left-percent:-10001;mso-top-percent:-10001;mso-position-horizontal:absolute;mso-position-horizontal-relative:char;mso-position-vertical:absolute;mso-position-vertical-relative:line;mso-left-percent:-10001;mso-top-percent:-10001;v-text-anchor:middle" o:gfxdata="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" fillcolor="#5b9bd5 [3204]" strokecolor="#1f4d78 [1604]" strokeweight="1pt">
                 <v:textbox>
                   <w:txbxContent>
                     <w:p>
@@ -3702,7 +3682,7 @@
         <mc:AlternateContent>
           <mc:Choice Requires="wps">
             <w:drawing>
-              <wp:inline distT="0" distB="0" distL="0" distR="0" wp14:anchorId="31C10238" wp14:editId="547EEDD7">
+              <wp:inline distT="0" distB="0" distL="0" distR="0" wp14:anchorId="1BCAC928" wp14:editId="4D93D2BB">
                 <wp:extent cx="4189228" cy="382772"/>
                 <wp:effectExtent l="0" t="0" r="20955" b="17780"/>
                 <wp:docPr id="7" name="Rectangle 7"/>
@@ -3825,7 +3805,7 @@
           </mc:Choice>
           <mc:Fallback>
             <w:pict>
-              <v:rect w14:anchorId="31C10238" id="Rectangle 7" o:spid="_x0000_s1034" style="width:329.85pt;height:30.15pt;visibility:visible;mso-wrap-style:square;mso-left-percent:-10001;mso-top-percent:-10001;mso-position-horizontal:absolute;mso-position-horizontal-relative:char;mso-position-vertical:absolute;mso-position-vertical-relative:line;mso-left-percent:-10001;mso-top-percent:-10001;v-text-anchor:middle" o:gfxdata="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" fillcolor="#5b9bd5 [3204]" strokecolor="#1f4d78 [1604]" strokeweight="1pt">
+              <v:rect w14:anchorId="1BCAC928" id="Rectangle 7" o:spid="_x0000_s1034" style="width:329.85pt;height:30.15pt;visibility:visible;mso-wrap-style:square;mso-left-percent:-10001;mso-top-percent:-10001;mso-position-horizontal:absolute;mso-position-horizontal-relative:char;mso-position-vertical:absolute;mso-position-vertical-relative:line;mso-left-percent:-10001;mso-top-percent:-10001;v-text-anchor:middle" o:gfxdata="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" fillcolor="#5b9bd5 [3204]" strokecolor="#1f4d78 [1604]" strokeweight="1pt">
                 <v:textbox>
                   <w:txbxContent>
                     <w:p>
@@ -3962,7 +3942,7 @@
         <mc:AlternateContent>
           <mc:Choice Requires="wps">
             <w:drawing>
-              <wp:inline distT="0" distB="0" distL="0" distR="0" wp14:anchorId="24774698" wp14:editId="0EDC07DE">
+              <wp:inline distT="0" distB="0" distL="0" distR="0" wp14:anchorId="3B08298C" wp14:editId="432EC2FD">
                 <wp:extent cx="4199860" cy="861238"/>
                 <wp:effectExtent l="0" t="0" r="10795" b="15240"/>
                 <wp:docPr id="9" name="Rectangle 9"/>
@@ -4114,7 +4094,7 @@
           </mc:Choice>
           <mc:Fallback>
             <w:pict>
-              <v:rect w14:anchorId="24774698" id="Rectangle 9" o:spid="_x0000_s1035" style="width:330.7pt;height:67.8pt;visibility:visible;mso-wrap-style:square;mso-left-percent:-10001;mso-top-percent:-10001;mso-position-horizontal:absolute;mso-position-horizontal-relative:char;mso-position-vertical:absolute;mso-position-vertical-relative:line;mso-left-percent:-10001;mso-top-percent:-10001;v-text-anchor:middle" o:gfxdata="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" fillcolor="#5b9bd5 [3204]" strokecolor="#1f4d78 [1604]" strokeweight="1pt">
+              <v:rect w14:anchorId="3B08298C" id="Rectangle 9" o:spid="_x0000_s1035" style="width:330.7pt;height:67.8pt;visibility:visible;mso-wrap-style:square;mso-left-percent:-10001;mso-top-percent:-10001;mso-position-horizontal:absolute;mso-position-horizontal-relative:char;mso-position-vertical:absolute;mso-position-vertical-relative:line;mso-left-percent:-10001;mso-top-percent:-10001;v-text-anchor:middle" o:gfxdata="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" fillcolor="#5b9bd5 [3204]" strokecolor="#1f4d78 [1604]" strokeweight="1pt">
                 <v:textbox>
                   <w:txbxContent>
                     <w:p>
@@ -4360,7 +4340,7 @@
         <mc:AlternateContent>
           <mc:Choice Requires="wps">
             <w:drawing>
-              <wp:inline distT="0" distB="0" distL="0" distR="0" wp14:anchorId="61B09E18" wp14:editId="4FADF76D">
+              <wp:inline distT="0" distB="0" distL="0" distR="0" wp14:anchorId="73FB49A9" wp14:editId="0A45CBDD">
                 <wp:extent cx="4199860" cy="1200150"/>
                 <wp:effectExtent l="0" t="0" r="10795" b="19050"/>
                 <wp:docPr id="19" name="Rectangle 19"/>
@@ -4628,7 +4608,7 @@
           </mc:Choice>
           <mc:Fallback>
             <w:pict>
-              <v:rect w14:anchorId="61B09E18" id="Rectangle 19" o:spid="_x0000_s1036" style="width:330.7pt;height:94.5pt;visibility:visible;mso-wrap-style:square;mso-left-percent:-10001;mso-top-percent:-10001;mso-position-horizontal:absolute;mso-position-horizontal-relative:char;mso-position-vertical:absolute;mso-position-vertical-relative:line;mso-left-percent:-10001;mso-top-percent:-10001;v-text-anchor:middle" o:gfxdata="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" fillcolor="#5b9bd5 [3204]" strokecolor="#1f4d78 [1604]" strokeweight="1pt">
+              <v:rect w14:anchorId="73FB49A9" id="Rectangle 19" o:spid="_x0000_s1036" style="width:330.7pt;height:94.5pt;visibility:visible;mso-wrap-style:square;mso-left-percent:-10001;mso-top-percent:-10001;mso-position-horizontal:absolute;mso-position-horizontal-relative:char;mso-position-vertical:absolute;mso-position-vertical-relative:line;mso-left-percent:-10001;mso-top-percent:-10001;v-text-anchor:middle" o:gfxdata="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" fillcolor="#5b9bd5 [3204]" strokecolor="#1f4d78 [1604]" strokeweight="1pt">
                 <v:textbox>
                   <w:txbxContent>
                     <w:p>
@@ -4894,7 +4874,7 @@
         <mc:AlternateContent>
           <mc:Choice Requires="wps">
             <w:drawing>
-              <wp:inline distT="0" distB="0" distL="0" distR="0" wp14:anchorId="25428A47" wp14:editId="04BF9140">
+              <wp:inline distT="0" distB="0" distL="0" distR="0" wp14:anchorId="32AA8D51" wp14:editId="53FC2076">
                 <wp:extent cx="4199860" cy="285750"/>
                 <wp:effectExtent l="0" t="0" r="10795" b="19050"/>
                 <wp:docPr id="20" name="Rectangle 20"/>
@@ -4974,7 +4954,7 @@
           </mc:Choice>
           <mc:Fallback>
             <w:pict>
-              <v:rect w14:anchorId="25428A47" id="Rectangle 20" o:spid="_x0000_s1037" style="width:330.7pt;height:22.5pt;visibility:visible;mso-wrap-style:square;mso-left-percent:-10001;mso-top-percent:-10001;mso-position-horizontal:absolute;mso-position-horizontal-relative:char;mso-position-vertical:absolute;mso-position-vertical-relative:line;mso-left-percent:-10001;mso-top-percent:-10001;v-text-anchor:middle" o:gfxdata="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" fillcolor="#5b9bd5 [3204]" strokecolor="#1f4d78 [1604]" strokeweight="1pt">
+              <v:rect w14:anchorId="32AA8D51" id="Rectangle 20" o:spid="_x0000_s1037" style="width:330.7pt;height:22.5pt;visibility:visible;mso-wrap-style:square;mso-left-percent:-10001;mso-top-percent:-10001;mso-position-horizontal:absolute;mso-position-horizontal-relative:char;mso-position-vertical:absolute;mso-position-vertical-relative:line;mso-left-percent:-10001;mso-top-percent:-10001;v-text-anchor:middle" o:gfxdata="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" fillcolor="#5b9bd5 [3204]" strokecolor="#1f4d78 [1604]" strokeweight="1pt">
                 <v:textbox>
                   <w:txbxContent>
                     <w:p>
@@ -5160,7 +5140,7 @@
         <mc:AlternateContent>
           <mc:Choice Requires="wps">
             <w:drawing>
-              <wp:inline distT="0" distB="0" distL="0" distR="0" wp14:anchorId="56224863" wp14:editId="7C3FD088">
+              <wp:inline distT="0" distB="0" distL="0" distR="0" wp14:anchorId="0A762603" wp14:editId="719CFE14">
                 <wp:extent cx="4199860" cy="285750"/>
                 <wp:effectExtent l="0" t="0" r="10795" b="19050"/>
                 <wp:docPr id="21" name="Rectangle 21"/>
@@ -5276,7 +5256,7 @@
           </mc:Choice>
           <mc:Fallback>
             <w:pict>
-              <v:rect w14:anchorId="56224863" id="Rectangle 21" o:spid="_x0000_s1038" style="width:330.7pt;height:22.5pt;visibility:visible;mso-wrap-style:square;mso-left-percent:-10001;mso-top-percent:-10001;mso-position-horizontal:absolute;mso-position-horizontal-relative:char;mso-position-vertical:absolute;mso-position-vertical-relative:line;mso-left-percent:-10001;mso-top-percent:-10001;v-text-anchor:middle" o:gfxdata="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" fillcolor="#5b9bd5 [3204]" strokecolor="#1f4d78 [1604]" strokeweight="1pt">
+              <v:rect w14:anchorId="0A762603" id="Rectangle 21" o:spid="_x0000_s1038" style="width:330.7pt;height:22.5pt;visibility:visible;mso-wrap-style:square;mso-left-percent:-10001;mso-top-percent:-10001;mso-position-horizontal:absolute;mso-position-horizontal-relative:char;mso-position-vertical:absolute;mso-position-vertical-relative:line;mso-left-percent:-10001;mso-top-percent:-10001;v-text-anchor:middle" o:gfxdata="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" fillcolor="#5b9bd5 [3204]" strokecolor="#1f4d78 [1604]" strokeweight="1pt">
                 <v:textbox>
                   <w:txbxContent>
                     <w:p>
@@ -5393,7 +5373,7 @@
         <mc:AlternateContent>
           <mc:Choice Requires="wps">
             <w:drawing>
-              <wp:inline distT="0" distB="0" distL="0" distR="0" wp14:anchorId="4883A43A" wp14:editId="7D401311">
+              <wp:inline distT="0" distB="0" distL="0" distR="0" wp14:anchorId="2ECC3FED" wp14:editId="6CBD27E9">
                 <wp:extent cx="4199860" cy="838200"/>
                 <wp:effectExtent l="0" t="0" r="10795" b="19050"/>
                 <wp:docPr id="24" name="Rectangle 24"/>
@@ -5561,7 +5541,7 @@
           </mc:Choice>
           <mc:Fallback>
             <w:pict>
-              <v:rect w14:anchorId="4883A43A" id="Rectangle 24" o:spid="_x0000_s1039" style="width:330.7pt;height:66pt;visibility:visible;mso-wrap-style:square;mso-left-percent:-10001;mso-top-percent:-10001;mso-position-horizontal:absolute;mso-position-horizontal-relative:char;mso-position-vertical:absolute;mso-position-vertical-relative:line;mso-left-percent:-10001;mso-top-percent:-10001;v-text-anchor:middle" o:gfxdata="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" fillcolor="#5b9bd5 [3204]" strokecolor="#1f4d78 [1604]" strokeweight="1pt">
+              <v:rect w14:anchorId="2ECC3FED" id="Rectangle 24" o:spid="_x0000_s1039" style="width:330.7pt;height:66pt;visibility:visible;mso-wrap-style:square;mso-left-percent:-10001;mso-top-percent:-10001;mso-position-horizontal:absolute;mso-position-horizontal-relative:char;mso-position-vertical:absolute;mso-position-vertical-relative:line;mso-left-percent:-10001;mso-top-percent:-10001;v-text-anchor:middle" o:gfxdata="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" fillcolor="#5b9bd5 [3204]" strokecolor="#1f4d78 [1604]" strokeweight="1pt">
                 <v:textbox>
                   <w:txbxContent>
                     <w:p>
@@ -5730,7 +5710,7 @@
         <mc:AlternateContent>
           <mc:Choice Requires="wps">
             <w:drawing>
-              <wp:inline distT="0" distB="0" distL="0" distR="0" wp14:anchorId="56A5F57C" wp14:editId="37C76CF7">
+              <wp:inline distT="0" distB="0" distL="0" distR="0" wp14:anchorId="2FB0F40E" wp14:editId="328F91D5">
                 <wp:extent cx="4199860" cy="485775"/>
                 <wp:effectExtent l="0" t="0" r="10795" b="28575"/>
                 <wp:docPr id="22" name="Rectangle 22"/>
@@ -5872,7 +5852,7 @@
           </mc:Choice>
           <mc:Fallback>
             <w:pict>
-              <v:rect w14:anchorId="56A5F57C" id="Rectangle 22" o:spid="_x0000_s1040" style="width:330.7pt;height:38.25pt;visibility:visible;mso-wrap-style:square;mso-left-percent:-10001;mso-top-percent:-10001;mso-position-horizontal:absolute;mso-position-horizontal-relative:char;mso-position-vertical:absolute;mso-position-vertical-relative:line;mso-left-percent:-10001;mso-top-percent:-10001;v-text-anchor:middle" o:gfxdata="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" fillcolor="#5b9bd5 [3204]" strokecolor="#1f4d78 [1604]" strokeweight="1pt">
+              <v:rect w14:anchorId="2FB0F40E" id="Rectangle 22" o:spid="_x0000_s1040" style="width:330.7pt;height:38.25pt;visibility:visible;mso-wrap-style:square;mso-left-percent:-10001;mso-top-percent:-10001;mso-position-horizontal:absolute;mso-position-horizontal-relative:char;mso-position-vertical:absolute;mso-position-vertical-relative:line;mso-left-percent:-10001;mso-top-percent:-10001;v-text-anchor:middle" o:gfxdata="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" fillcolor="#5b9bd5 [3204]" strokecolor="#1f4d78 [1604]" strokeweight="1pt">
                 <v:textbox>
                   <w:txbxContent>
                     <w:p>
@@ -6015,7 +5995,7 @@
         <mc:AlternateContent>
           <mc:Choice Requires="wps">
             <w:drawing>
-              <wp:inline distT="0" distB="0" distL="0" distR="0" wp14:anchorId="560D997D" wp14:editId="62C62886">
+              <wp:inline distT="0" distB="0" distL="0" distR="0" wp14:anchorId="48DA5C90" wp14:editId="7C1DE563">
                 <wp:extent cx="4199860" cy="723900"/>
                 <wp:effectExtent l="0" t="0" r="10795" b="19050"/>
                 <wp:docPr id="23" name="Rectangle 23"/>
@@ -6169,7 +6149,7 @@
           </mc:Choice>
           <mc:Fallback>
             <w:pict>
-              <v:rect w14:anchorId="560D997D" id="Rectangle 23" o:spid="_x0000_s1041" style="width:330.7pt;height:57pt;visibility:visible;mso-wrap-style:square;mso-left-percent:-10001;mso-top-percent:-10001;mso-position-horizontal:absolute;mso-position-horizontal-relative:char;mso-position-vertical:absolute;mso-position-vertical-relative:line;mso-left-percent:-10001;mso-top-percent:-10001;v-text-anchor:middle" o:gfxdata="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" fillcolor="#5b9bd5 [3204]" strokecolor="#1f4d78 [1604]" strokeweight="1pt">
+              <v:rect w14:anchorId="48DA5C90" id="Rectangle 23" o:spid="_x0000_s1041" style="width:330.7pt;height:57pt;visibility:visible;mso-wrap-style:square;mso-left-percent:-10001;mso-top-percent:-10001;mso-position-horizontal:absolute;mso-position-horizontal-relative:char;mso-position-vertical:absolute;mso-position-vertical-relative:line;mso-left-percent:-10001;mso-top-percent:-10001;v-text-anchor:middle" o:gfxdata="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" fillcolor="#5b9bd5 [3204]" strokecolor="#1f4d78 [1604]" strokeweight="1pt">
                 <v:textbox>
                   <w:txbxContent>
                     <w:p>
@@ -6408,7 +6388,7 @@
         <mc:AlternateContent>
           <mc:Choice Requires="wps">
             <w:drawing>
-              <wp:inline distT="0" distB="0" distL="0" distR="0" wp14:anchorId="24EF36F2" wp14:editId="081BAAE6">
+              <wp:inline distT="0" distB="0" distL="0" distR="0" wp14:anchorId="21F60871" wp14:editId="76AEAC17">
                 <wp:extent cx="4199860" cy="723900"/>
                 <wp:effectExtent l="0" t="0" r="10795" b="19050"/>
                 <wp:docPr id="25" name="Rectangle 25"/>
@@ -6578,7 +6558,7 @@
           </mc:Choice>
           <mc:Fallback>
             <w:pict>
-              <v:rect w14:anchorId="24EF36F2" id="Rectangle 25" o:spid="_x0000_s1042" style="width:330.7pt;height:57pt;visibility:visible;mso-wrap-style:square;mso-left-percent:-10001;mso-top-percent:-10001;mso-position-horizontal:absolute;mso-position-horizontal-relative:char;mso-position-vertical:absolute;mso-position-vertical-relative:line;mso-left-percent:-10001;mso-top-percent:-10001;v-text-anchor:middle" o:gfxdata="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" fillcolor="#5b9bd5 [3204]" strokecolor="#1f4d78 [1604]" strokeweight="1pt">
+              <v:rect w14:anchorId="21F60871" id="Rectangle 25" o:spid="_x0000_s1042" style="width:330.7pt;height:57pt;visibility:visible;mso-wrap-style:square;mso-left-percent:-10001;mso-top-percent:-10001;mso-position-horizontal:absolute;mso-position-horizontal-relative:char;mso-position-vertical:absolute;mso-position-vertical-relative:line;mso-left-percent:-10001;mso-top-percent:-10001;v-text-anchor:middle" o:gfxdata="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" fillcolor="#5b9bd5 [3204]" strokecolor="#1f4d78 [1604]" strokeweight="1pt">
                 <v:textbox>
                   <w:txbxContent>
                     <w:p>
@@ -6924,7 +6904,7 @@
         <mc:AlternateContent>
           <mc:Choice Requires="wps">
             <w:drawing>
-              <wp:inline distT="0" distB="0" distL="0" distR="0" wp14:anchorId="6CE68960" wp14:editId="63312C59">
+              <wp:inline distT="0" distB="0" distL="0" distR="0" wp14:anchorId="260CF4C7" wp14:editId="5A174B09">
                 <wp:extent cx="5913912" cy="304800"/>
                 <wp:effectExtent l="0" t="0" r="10795" b="19050"/>
                 <wp:docPr id="16" name="Rectangle 16"/>
@@ -7029,7 +7009,7 @@
           </mc:Choice>
           <mc:Fallback>
             <w:pict>
-              <v:rect w14:anchorId="6CE68960" id="Rectangle 16" o:spid="_x0000_s1043" style="width:465.65pt;height:24pt;visibility:visible;mso-wrap-style:square;mso-left-percent:-10001;mso-top-percent:-10001;mso-position-horizontal:absolute;mso-position-horizontal-relative:char;mso-position-vertical:absolute;mso-position-vertical-relative:line;mso-left-percent:-10001;mso-top-percent:-10001;v-text-anchor:middle" o:gfxdata="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" fillcolor="#5b9bd5 [3204]" strokecolor="#1f4d78 [1604]" strokeweight="1pt">
+              <v:rect w14:anchorId="260CF4C7" id="Rectangle 16" o:spid="_x0000_s1043" style="width:465.65pt;height:24pt;visibility:visible;mso-wrap-style:square;mso-left-percent:-10001;mso-top-percent:-10001;mso-position-horizontal:absolute;mso-position-horizontal-relative:char;mso-position-vertical:absolute;mso-position-vertical-relative:line;mso-left-percent:-10001;mso-top-percent:-10001;v-text-anchor:middle" o:gfxdata="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" fillcolor="#5b9bd5 [3204]" strokecolor="#1f4d78 [1604]" strokeweight="1pt">
                 <v:textbox>
                   <w:txbxContent>
                     <w:p>
@@ -7139,7 +7119,7 @@
         <mc:AlternateContent>
           <mc:Choice Requires="wps">
             <w:drawing>
-              <wp:inline distT="0" distB="0" distL="0" distR="0" wp14:anchorId="5C87FAC5" wp14:editId="67AC3560">
+              <wp:inline distT="0" distB="0" distL="0" distR="0" wp14:anchorId="4AA682D1" wp14:editId="70F57100">
                 <wp:extent cx="5913912" cy="323850"/>
                 <wp:effectExtent l="0" t="0" r="10795" b="19050"/>
                 <wp:docPr id="18" name="Rectangle 18"/>
@@ -7242,7 +7222,7 @@
           </mc:Choice>
           <mc:Fallback>
             <w:pict>
-              <v:rect w14:anchorId="5C87FAC5" id="Rectangle 18" o:spid="_x0000_s1044" style="width:465.65pt;height:25.5pt;visibility:visible;mso-wrap-style:square;mso-left-percent:-10001;mso-top-percent:-10001;mso-position-horizontal:absolute;mso-position-horizontal-relative:char;mso-position-vertical:absolute;mso-position-vertical-relative:line;mso-left-percent:-10001;mso-top-percent:-10001;v-text-anchor:middle" o:gfxdata="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" fillcolor="#5b9bd5 [3204]" strokecolor="#1f4d78 [1604]" strokeweight="1pt">
+              <v:rect w14:anchorId="4AA682D1" id="Rectangle 18" o:spid="_x0000_s1044" style="width:465.65pt;height:25.5pt;visibility:visible;mso-wrap-style:square;mso-left-percent:-10001;mso-top-percent:-10001;mso-position-horizontal:absolute;mso-position-horizontal-relative:char;mso-position-vertical:absolute;mso-position-vertical-relative:line;mso-left-percent:-10001;mso-top-percent:-10001;v-text-anchor:middle" o:gfxdata="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" fillcolor="#5b9bd5 [3204]" strokecolor="#1f4d78 [1604]" strokeweight="1pt">
                 <v:textbox>
                   <w:txbxContent>
                     <w:p>
@@ -7324,7 +7304,7 @@
         <mc:AlternateContent>
           <mc:Choice Requires="wps">
             <w:drawing>
-              <wp:inline distT="0" distB="0" distL="0" distR="0" wp14:anchorId="41E64D9B" wp14:editId="3B3C04E8">
+              <wp:inline distT="0" distB="0" distL="0" distR="0" wp14:anchorId="12FD0E7B" wp14:editId="1121335E">
                 <wp:extent cx="5913912" cy="1143000"/>
                 <wp:effectExtent l="0" t="0" r="10795" b="19050"/>
                 <wp:docPr id="17" name="Rectangle 17"/>
@@ -7480,7 +7460,7 @@
           </mc:Choice>
           <mc:Fallback>
             <w:pict>
-              <v:rect w14:anchorId="41E64D9B" id="Rectangle 17" o:spid="_x0000_s1045" style="width:465.65pt;height:90pt;visibility:visible;mso-wrap-style:square;mso-left-percent:-10001;mso-top-percent:-10001;mso-position-horizontal:absolute;mso-position-horizontal-relative:char;mso-position-vertical:absolute;mso-position-vertical-relative:line;mso-left-percent:-10001;mso-top-percent:-10001;v-text-anchor:middle" o:gfxdata="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" fillcolor="#5b9bd5 [3204]" strokecolor="#1f4d78 [1604]" strokeweight="1pt">
+              <v:rect w14:anchorId="12FD0E7B" id="Rectangle 17" o:spid="_x0000_s1045" style="width:465.65pt;height:90pt;visibility:visible;mso-wrap-style:square;mso-left-percent:-10001;mso-top-percent:-10001;mso-position-horizontal:absolute;mso-position-horizontal-relative:char;mso-position-vertical:absolute;mso-position-vertical-relative:line;mso-left-percent:-10001;mso-top-percent:-10001;v-text-anchor:middle" o:gfxdata="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" fillcolor="#5b9bd5 [3204]" strokecolor="#1f4d78 [1604]" strokeweight="1pt">
                 <v:textbox>
                   <w:txbxContent>
                     <w:p>
@@ -7687,7 +7667,7 @@
         <mc:AlternateContent>
           <mc:Choice Requires="wps">
             <w:drawing>
-              <wp:inline distT="0" distB="0" distL="0" distR="0" wp14:anchorId="7BB1E110" wp14:editId="721429E8">
+              <wp:inline distT="0" distB="0" distL="0" distR="0" wp14:anchorId="41BC56D8" wp14:editId="715C710F">
                 <wp:extent cx="5913912" cy="323850"/>
                 <wp:effectExtent l="0" t="0" r="10795" b="19050"/>
                 <wp:docPr id="11" name="Rectangle 11"/>
@@ -7792,7 +7772,7 @@
           </mc:Choice>
           <mc:Fallback>
             <w:pict>
-              <v:rect w14:anchorId="7BB1E110" id="Rectangle 11" o:spid="_x0000_s1046" style="width:465.65pt;height:25.5pt;visibility:visible;mso-wrap-style:square;mso-left-percent:-10001;mso-top-percent:-10001;mso-position-horizontal:absolute;mso-position-horizontal-relative:char;mso-position-vertical:absolute;mso-position-vertical-relative:line;mso-left-percent:-10001;mso-top-percent:-10001;v-text-anchor:middle" o:gfxdata="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" fillcolor="#5b9bd5 [3204]" strokecolor="#1f4d78 [1604]" strokeweight="1pt">
+              <v:rect w14:anchorId="41BC56D8" id="Rectangle 11" o:spid="_x0000_s1046" style="width:465.65pt;height:25.5pt;visibility:visible;mso-wrap-style:square;mso-left-percent:-10001;mso-top-percent:-10001;mso-position-horizontal:absolute;mso-position-horizontal-relative:char;mso-position-vertical:absolute;mso-position-vertical-relative:line;mso-left-percent:-10001;mso-top-percent:-10001;v-text-anchor:middle" o:gfxdata="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" fillcolor="#5b9bd5 [3204]" strokecolor="#1f4d78 [1604]" strokeweight="1pt">
                 <v:textbox>
                   <w:txbxContent>
                     <w:p>
@@ -7876,7 +7856,7 @@
         <mc:AlternateContent>
           <mc:Choice Requires="wps">
             <w:drawing>
-              <wp:inline distT="0" distB="0" distL="0" distR="0" wp14:anchorId="1654BD0B" wp14:editId="4BE51A13">
+              <wp:inline distT="0" distB="0" distL="0" distR="0" wp14:anchorId="026A4F6E" wp14:editId="4375CF8E">
                 <wp:extent cx="5913912" cy="308758"/>
                 <wp:effectExtent l="0" t="0" r="10795" b="15240"/>
                 <wp:docPr id="12" name="Rectangle 12"/>
@@ -8015,7 +7995,7 @@
           </mc:Choice>
           <mc:Fallback>
             <w:pict>
-              <v:rect w14:anchorId="1654BD0B" id="Rectangle 12" o:spid="_x0000_s1047" style="width:465.65pt;height:24.3pt;visibility:visible;mso-wrap-style:square;mso-left-percent:-10001;mso-top-percent:-10001;mso-position-horizontal:absolute;mso-position-horizontal-relative:char;mso-position-vertical:absolute;mso-position-vertical-relative:line;mso-left-percent:-10001;mso-top-percent:-10001;v-text-anchor:middle" o:gfxdata="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" fillcolor="#5b9bd5 [3204]" strokecolor="#1f4d78 [1604]" strokeweight="1pt">
+              <v:rect w14:anchorId="026A4F6E" id="Rectangle 12" o:spid="_x0000_s1047" style="width:465.65pt;height:24.3pt;visibility:visible;mso-wrap-style:square;mso-left-percent:-10001;mso-top-percent:-10001;mso-position-horizontal:absolute;mso-position-horizontal-relative:char;mso-position-vertical:absolute;mso-position-vertical-relative:line;mso-left-percent:-10001;mso-top-percent:-10001;v-text-anchor:middle" o:gfxdata="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" fillcolor="#5b9bd5 [3204]" strokecolor="#1f4d78 [1604]" strokeweight="1pt">
                 <v:textbox>
                   <w:txbxContent>
                     <w:p>
@@ -8150,7 +8130,7 @@
         <mc:AlternateContent>
           <mc:Choice Requires="wps">
             <w:drawing>
-              <wp:inline distT="0" distB="0" distL="0" distR="0" wp14:anchorId="3E0B9BF1" wp14:editId="5E6A3C46">
+              <wp:inline distT="0" distB="0" distL="0" distR="0" wp14:anchorId="19A854F4" wp14:editId="69CFE15D">
                 <wp:extent cx="5913912" cy="1140031"/>
                 <wp:effectExtent l="0" t="0" r="10795" b="22225"/>
                 <wp:docPr id="13" name="Rectangle 13"/>
@@ -8332,7 +8312,7 @@
           </mc:Choice>
           <mc:Fallback>
             <w:pict>
-              <v:rect w14:anchorId="3E0B9BF1" id="Rectangle 13" o:spid="_x0000_s1048" style="width:465.65pt;height:89.75pt;visibility:visible;mso-wrap-style:square;mso-left-percent:-10001;mso-top-percent:-10001;mso-position-horizontal:absolute;mso-position-horizontal-relative:char;mso-position-vertical:absolute;mso-position-vertical-relative:line;mso-left-percent:-10001;mso-top-percent:-10001;v-text-anchor:middle" o:gfxdata="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" fillcolor="#5b9bd5 [3204]" strokecolor="#1f4d78 [1604]" strokeweight="1pt">
+              <v:rect w14:anchorId="19A854F4" id="Rectangle 13" o:spid="_x0000_s1048" style="width:465.65pt;height:89.75pt;visibility:visible;mso-wrap-style:square;mso-left-percent:-10001;mso-top-percent:-10001;mso-position-horizontal:absolute;mso-position-horizontal-relative:char;mso-position-vertical:absolute;mso-position-vertical-relative:line;mso-left-percent:-10001;mso-top-percent:-10001;v-text-anchor:middle" o:gfxdata="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" fillcolor="#5b9bd5 [3204]" strokecolor="#1f4d78 [1604]" strokeweight="1pt">
                 <v:textbox>
                   <w:txbxContent>
                     <w:p>
@@ -8528,7 +8508,7 @@
         <mc:AlternateContent>
           <mc:Choice Requires="wps">
             <w:drawing>
-              <wp:inline distT="0" distB="0" distL="0" distR="0" wp14:anchorId="04B16EBA" wp14:editId="25F181DB">
+              <wp:inline distT="0" distB="0" distL="0" distR="0" wp14:anchorId="6705ACFC" wp14:editId="5FCA3795">
                 <wp:extent cx="5913912" cy="308758"/>
                 <wp:effectExtent l="0" t="0" r="10795" b="15240"/>
                 <wp:docPr id="14" name="Rectangle 14"/>
@@ -8681,7 +8661,7 @@
           </mc:Choice>
           <mc:Fallback>
             <w:pict>
-              <v:rect w14:anchorId="04B16EBA" id="Rectangle 14" o:spid="_x0000_s1049" style="width:465.65pt;height:24.3pt;visibility:visible;mso-wrap-style:square;mso-left-percent:-10001;mso-top-percent:-10001;mso-position-horizontal:absolute;mso-position-horizontal-relative:char;mso-position-vertical:absolute;mso-position-vertical-relative:line;mso-left-percent:-10001;mso-top-percent:-10001;v-text-anchor:middle" o:gfxdata="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" fillcolor="#5b9bd5 [3204]" strokecolor="#1f4d78 [1604]" strokeweight="1pt">
+              <v:rect w14:anchorId="6705ACFC" id="Rectangle 14" o:spid="_x0000_s1049" style="width:465.65pt;height:24.3pt;visibility:visible;mso-wrap-style:square;mso-left-percent:-10001;mso-top-percent:-10001;mso-position-horizontal:absolute;mso-position-horizontal-relative:char;mso-position-vertical:absolute;mso-position-vertical-relative:line;mso-left-percent:-10001;mso-top-percent:-10001;v-text-anchor:middle" o:gfxdata="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" fillcolor="#5b9bd5 [3204]" strokecolor="#1f4d78 [1604]" strokeweight="1pt">
                 <v:textbox>
                   <w:txbxContent>
                     <w:p>
@@ -8813,7 +8793,7 @@
         <mc:AlternateContent>
           <mc:Choice Requires="wps">
             <w:drawing>
-              <wp:inline distT="0" distB="0" distL="0" distR="0" wp14:anchorId="0D6D52BF" wp14:editId="360C2FF8">
+              <wp:inline distT="0" distB="0" distL="0" distR="0" wp14:anchorId="6BC32884" wp14:editId="38F6448B">
                 <wp:extent cx="5913912" cy="833933"/>
                 <wp:effectExtent l="0" t="0" r="10795" b="23495"/>
                 <wp:docPr id="15" name="Rectangle 15"/>
@@ -8942,7 +8922,7 @@
           </mc:Choice>
           <mc:Fallback>
             <w:pict>
-              <v:rect w14:anchorId="0D6D52BF" id="Rectangle 15" o:spid="_x0000_s1050" style="width:465.65pt;height:65.65pt;visibility:visible;mso-wrap-style:square;mso-left-percent:-10001;mso-top-percent:-10001;mso-position-horizontal:absolute;mso-position-horizontal-relative:char;mso-position-vertical:absolute;mso-position-vertical-relative:line;mso-left-percent:-10001;mso-top-percent:-10001;v-text-anchor:middle" o:gfxdata="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" fillcolor="#5b9bd5 [3204]" strokecolor="#1f4d78 [1604]" strokeweight="1pt">
+              <v:rect w14:anchorId="6BC32884" id="Rectangle 15" o:spid="_x0000_s1050" style="width:465.65pt;height:65.65pt;visibility:visible;mso-wrap-style:square;mso-left-percent:-10001;mso-top-percent:-10001;mso-position-horizontal:absolute;mso-position-horizontal-relative:char;mso-position-vertical:absolute;mso-position-vertical-relative:line;mso-left-percent:-10001;mso-top-percent:-10001;v-text-anchor:middle" o:gfxdata="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" fillcolor="#5b9bd5 [3204]" strokecolor="#1f4d78 [1604]" strokeweight="1pt">
                 <v:textbox>
                   <w:txbxContent>
                     <w:p>
@@ -9169,7 +9149,7 @@
         <mc:AlternateContent>
           <mc:Choice Requires="wps">
             <w:drawing>
-              <wp:inline distT="0" distB="0" distL="0" distR="0" wp14:anchorId="27A83E3E" wp14:editId="7C689DBC">
+              <wp:inline distT="0" distB="0" distL="0" distR="0" wp14:anchorId="5AB0543F" wp14:editId="399CE73A">
                 <wp:extent cx="5947258" cy="314554"/>
                 <wp:effectExtent l="0" t="0" r="15875" b="28575"/>
                 <wp:docPr id="1" name="Rectangle 1"/>
@@ -9267,7 +9247,7 @@
           </mc:Choice>
           <mc:Fallback>
             <w:pict>
-              <v:rect w14:anchorId="27A83E3E" id="Rectangle 1" o:spid="_x0000_s1051" style="width:468.3pt;height:24.75pt;visibility:visible;mso-wrap-style:square;mso-left-percent:-10001;mso-top-percent:-10001;mso-position-horizontal:absolute;mso-position-horizontal-relative:char;mso-position-vertical:absolute;mso-position-vertical-relative:line;mso-left-percent:-10001;mso-top-percent:-10001;v-text-anchor:middle" o:gfxdata="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" fillcolor="#5b9bd5 [3204]" strokecolor="#1f4d78 [1604]" strokeweight="1pt">
+              <v:rect w14:anchorId="5AB0543F" id="Rectangle 1" o:spid="_x0000_s1051" style="width:468.3pt;height:24.75pt;visibility:visible;mso-wrap-style:square;mso-left-percent:-10001;mso-top-percent:-10001;mso-position-horizontal:absolute;mso-position-horizontal-relative:char;mso-position-vertical:absolute;mso-position-vertical-relative:line;mso-left-percent:-10001;mso-top-percent:-10001;v-text-anchor:middle" o:gfxdata="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" fillcolor="#5b9bd5 [3204]" strokecolor="#1f4d78 [1604]" strokeweight="1pt">
                 <v:textbox>
                   <w:txbxContent>
                     <w:p>
@@ -9361,7 +9341,7 @@
         <mc:AlternateContent>
           <mc:Choice Requires="wps">
             <w:drawing>
-              <wp:inline distT="0" distB="0" distL="0" distR="0" wp14:anchorId="55540368" wp14:editId="13139E27">
+              <wp:inline distT="0" distB="0" distL="0" distR="0" wp14:anchorId="535F7CF4" wp14:editId="1149712A">
                 <wp:extent cx="5943600" cy="1916582"/>
                 <wp:effectExtent l="0" t="0" r="19050" b="26670"/>
                 <wp:docPr id="10" name="Rectangle 10"/>
@@ -9681,7 +9661,7 @@
           </mc:Choice>
           <mc:Fallback>
             <w:pict>
-              <v:rect w14:anchorId="55540368" id="Rectangle 10" o:spid="_x0000_s1052" style="width:468pt;height:150.9pt;visibility:visible;mso-wrap-style:square;mso-left-percent:-10001;mso-top-percent:-10001;mso-position-horizontal:absolute;mso-position-horizontal-relative:char;mso-position-vertical:absolute;mso-position-vertical-relative:line;mso-left-percent:-10001;mso-top-percent:-10001;v-text-anchor:middle" o:gfxdata="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" fillcolor="#5b9bd5 [3204]" strokecolor="#1f4d78 [1604]" strokeweight="1pt">
+              <v:rect w14:anchorId="535F7CF4" id="Rectangle 10" o:spid="_x0000_s1052" style="width:468pt;height:150.9pt;visibility:visible;mso-wrap-style:square;mso-left-percent:-10001;mso-top-percent:-10001;mso-position-horizontal:absolute;mso-position-horizontal-relative:char;mso-position-vertical:absolute;mso-position-vertical-relative:line;mso-left-percent:-10001;mso-top-percent:-10001;v-text-anchor:middle" o:gfxdata="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" fillcolor="#5b9bd5 [3204]" strokecolor="#1f4d78 [1604]" strokeweight="1pt">
                 <v:textbox>
                   <w:txbxContent>
                     <w:p>
@@ -9969,6 +9949,555 @@
           <w:szCs w:val="26"/>
         </w:rPr>
       </w:pPr>
+    </w:p>
+    <w:p>
+      <w:pPr>
+        <w:rPr>
+          <w:rFonts w:ascii="Arial" w:hAnsi="Arial" w:cs="Arial"/>
+          <w:sz w:val="26"/>
+          <w:szCs w:val="26"/>
+        </w:rPr>
+      </w:pPr>
+      <w:r>
+        <w:rPr>
+          <w:rFonts w:ascii="Arial" w:hAnsi="Arial" w:cs="Arial"/>
+          <w:sz w:val="26"/>
+          <w:szCs w:val="26"/>
+        </w:rPr>
+        <w:br w:type="page"/>
+      </w:r>
+    </w:p>
+    <w:p>
+      <w:pPr>
+        <w:rPr>
+          <w:rFonts w:ascii="Arial" w:hAnsi="Arial" w:cs="Arial"/>
+          <w:b/>
+          <w:sz w:val="26"/>
+          <w:szCs w:val="26"/>
+        </w:rPr>
+      </w:pPr>
+      <w:r>
+        <w:rPr>
+          <w:rFonts w:ascii="Arial" w:hAnsi="Arial" w:cs="Arial"/>
+          <w:b/>
+          <w:sz w:val="26"/>
+          <w:szCs w:val="26"/>
+        </w:rPr>
+        <w:lastRenderedPageBreak/>
+        <w:t>BUILD AND DEPLOY</w:t>
+      </w:r>
+    </w:p>
+    <w:p>
+      <w:pPr>
+        <w:rPr>
+          <w:rFonts w:ascii="Arial" w:hAnsi="Arial" w:cs="Arial"/>
+          <w:b/>
+          <w:sz w:val="26"/>
+          <w:szCs w:val="26"/>
+        </w:rPr>
+      </w:pPr>
+    </w:p>
+    <w:p>
+      <w:pPr>
+        <w:rPr>
+          <w:rFonts w:ascii="Arial" w:hAnsi="Arial" w:cs="Arial"/>
+          <w:b/>
+          <w:sz w:val="26"/>
+          <w:szCs w:val="26"/>
+        </w:rPr>
+      </w:pPr>
+      <w:r>
+        <w:rPr>
+          <w:rFonts w:ascii="Arial" w:hAnsi="Arial" w:cs="Arial"/>
+          <w:b/>
+          <w:sz w:val="26"/>
+          <w:szCs w:val="26"/>
+        </w:rPr>
+        <w:t xml:space="preserve">Building </w:t>
+      </w:r>
+      <w:r>
+        <w:rPr>
+          <w:rFonts w:ascii="Arial" w:hAnsi="Arial" w:cs="Arial"/>
+          <w:b/>
+          <w:sz w:val="26"/>
+          <w:szCs w:val="26"/>
+        </w:rPr>
+        <w:t>(With angular CLI)</w:t>
+      </w:r>
+    </w:p>
+    <w:p>
+      <w:pPr>
+        <w:rPr>
+          <w:rFonts w:ascii="Arial" w:hAnsi="Arial" w:cs="Arial"/>
+          <w:sz w:val="26"/>
+          <w:szCs w:val="26"/>
+        </w:rPr>
+      </w:pPr>
+    </w:p>
+    <w:p>
+      <w:pPr>
+        <w:rPr>
+          <w:rFonts w:ascii="Lucida Console" w:hAnsi="Lucida Console" w:cs="Lucida Console"/>
+          <w:sz w:val="18"/>
+          <w:szCs w:val="18"/>
+          <w:lang w:val="en-IN"/>
+        </w:rPr>
+      </w:pPr>
+      <w:r>
+        <w:rPr>
+          <w:rFonts w:ascii="Lucida Console" w:hAnsi="Lucida Console" w:cs="Lucida Console"/>
+          <w:sz w:val="18"/>
+          <w:szCs w:val="18"/>
+          <w:lang w:val="en-IN"/>
+        </w:rPr>
+        <w:t xml:space="preserve">ng build </w:t>
+      </w:r>
+    </w:p>
+    <w:p>
+      <w:pPr>
+        <w:rPr>
+          <w:rFonts w:ascii="Arial" w:hAnsi="Arial" w:cs="Arial"/>
+          <w:sz w:val="26"/>
+          <w:szCs w:val="26"/>
+        </w:rPr>
+      </w:pPr>
+      <w:r>
+        <w:rPr>
+          <w:rFonts w:ascii="Arial" w:hAnsi="Arial" w:cs="Arial"/>
+          <w:sz w:val="26"/>
+          <w:szCs w:val="26"/>
+        </w:rPr>
+        <w:t>Builds for dev</w:t>
+      </w:r>
+    </w:p>
+    <w:p>
+      <w:pPr>
+        <w:rPr>
+          <w:rFonts w:ascii="Arial" w:hAnsi="Arial" w:cs="Arial"/>
+          <w:sz w:val="26"/>
+          <w:szCs w:val="26"/>
+        </w:rPr>
+      </w:pPr>
+    </w:p>
+    <w:p>
+      <w:pPr>
+        <w:autoSpaceDE w:val="0"/>
+        <w:autoSpaceDN w:val="0"/>
+        <w:adjustRightInd w:val="0"/>
+        <w:spacing w:after="0" w:line="240" w:lineRule="auto"/>
+        <w:rPr>
+          <w:rFonts w:ascii="Lucida Console" w:hAnsi="Lucida Console" w:cs="Lucida Console"/>
+          <w:sz w:val="18"/>
+          <w:szCs w:val="18"/>
+          <w:lang w:val="en-IN"/>
+        </w:rPr>
+      </w:pPr>
+      <w:r>
+        <w:rPr>
+          <w:rFonts w:ascii="Lucida Console" w:hAnsi="Lucida Console" w:cs="Lucida Console"/>
+          <w:sz w:val="18"/>
+          <w:szCs w:val="18"/>
+          <w:lang w:val="en-IN"/>
+        </w:rPr>
+        <w:t>ng build --environment=prod --base-</w:t>
+      </w:r>
+      <w:proofErr w:type="spellStart"/>
+      <w:proofErr w:type="gramStart"/>
+      <w:r>
+        <w:rPr>
+          <w:rFonts w:ascii="Lucida Console" w:hAnsi="Lucida Console" w:cs="Lucida Console"/>
+          <w:sz w:val="18"/>
+          <w:szCs w:val="18"/>
+          <w:lang w:val="en-IN"/>
+        </w:rPr>
+        <w:t>href</w:t>
+      </w:r>
+      <w:proofErr w:type="spellEnd"/>
+      <w:r>
+        <w:rPr>
+          <w:rFonts w:ascii="Lucida Console" w:hAnsi="Lucida Console" w:cs="Lucida Console"/>
+          <w:sz w:val="18"/>
+          <w:szCs w:val="18"/>
+          <w:lang w:val="en-IN"/>
+        </w:rPr>
+        <w:t xml:space="preserve"> .</w:t>
+      </w:r>
+      <w:proofErr w:type="gramEnd"/>
+    </w:p>
+    <w:p>
+      <w:pPr>
+        <w:autoSpaceDE w:val="0"/>
+        <w:autoSpaceDN w:val="0"/>
+        <w:adjustRightInd w:val="0"/>
+        <w:spacing w:after="0" w:line="240" w:lineRule="auto"/>
+        <w:rPr>
+          <w:rFonts w:ascii="Lucida Console" w:hAnsi="Lucida Console" w:cs="Lucida Console"/>
+          <w:sz w:val="18"/>
+          <w:szCs w:val="18"/>
+          <w:lang w:val="en-IN"/>
+        </w:rPr>
+      </w:pPr>
+    </w:p>
+    <w:p>
+      <w:pPr>
+        <w:rPr>
+          <w:rFonts w:ascii="Arial" w:hAnsi="Arial" w:cs="Arial"/>
+          <w:sz w:val="26"/>
+          <w:szCs w:val="26"/>
+        </w:rPr>
+      </w:pPr>
+      <w:r>
+        <w:rPr>
+          <w:rFonts w:ascii="Arial" w:hAnsi="Arial" w:cs="Arial"/>
+          <w:sz w:val="26"/>
+          <w:szCs w:val="26"/>
+        </w:rPr>
+        <w:t>builds for prod environment</w:t>
+      </w:r>
+    </w:p>
+    <w:p>
+      <w:pPr>
+        <w:rPr>
+          <w:rFonts w:ascii="Arial" w:hAnsi="Arial" w:cs="Arial"/>
+          <w:sz w:val="26"/>
+          <w:szCs w:val="26"/>
+        </w:rPr>
+      </w:pPr>
+    </w:p>
+    <w:p>
+      <w:pPr>
+        <w:rPr>
+          <w:rFonts w:ascii="Arial" w:hAnsi="Arial" w:cs="Arial"/>
+          <w:sz w:val="26"/>
+          <w:szCs w:val="26"/>
+        </w:rPr>
+      </w:pPr>
+      <w:r>
+        <w:rPr>
+          <w:rFonts w:ascii="Arial" w:hAnsi="Arial" w:cs="Arial"/>
+          <w:sz w:val="26"/>
+          <w:szCs w:val="26"/>
+        </w:rPr>
+        <w:t>Use –base-</w:t>
+      </w:r>
+      <w:proofErr w:type="spellStart"/>
+      <w:proofErr w:type="gramStart"/>
+      <w:r>
+        <w:rPr>
+          <w:rFonts w:ascii="Arial" w:hAnsi="Arial" w:cs="Arial"/>
+          <w:sz w:val="26"/>
+          <w:szCs w:val="26"/>
+        </w:rPr>
+        <w:t>href</w:t>
+      </w:r>
+      <w:proofErr w:type="spellEnd"/>
+      <w:r>
+        <w:rPr>
+          <w:rFonts w:ascii="Arial" w:hAnsi="Arial" w:cs="Arial"/>
+          <w:sz w:val="26"/>
+          <w:szCs w:val="26"/>
+        </w:rPr>
+        <w:t xml:space="preserve"> .</w:t>
+      </w:r>
+      <w:proofErr w:type="gramEnd"/>
+      <w:r>
+        <w:rPr>
+          <w:rFonts w:ascii="Arial" w:hAnsi="Arial" w:cs="Arial"/>
+          <w:sz w:val="26"/>
+          <w:szCs w:val="26"/>
+        </w:rPr>
+        <w:t xml:space="preserve"> or go to </w:t>
+      </w:r>
+      <w:proofErr w:type="spellStart"/>
+      <w:r>
+        <w:rPr>
+          <w:rFonts w:ascii="Arial" w:hAnsi="Arial" w:cs="Arial"/>
+          <w:sz w:val="26"/>
+          <w:szCs w:val="26"/>
+        </w:rPr>
+        <w:t>dist</w:t>
+      </w:r>
+      <w:proofErr w:type="spellEnd"/>
+      <w:r>
+        <w:rPr>
+          <w:rFonts w:ascii="Arial" w:hAnsi="Arial" w:cs="Arial"/>
+          <w:sz w:val="26"/>
+          <w:szCs w:val="26"/>
+        </w:rPr>
+        <w:t xml:space="preserve"> folder after build and change </w:t>
+      </w:r>
+      <w:r>
+        <w:rPr>
+          <w:rFonts w:ascii="Arial" w:hAnsi="Arial" w:cs="Arial"/>
+          <w:sz w:val="26"/>
+          <w:szCs w:val="26"/>
+        </w:rPr>
+        <w:t xml:space="preserve">base </w:t>
+      </w:r>
+      <w:proofErr w:type="spellStart"/>
+      <w:r>
+        <w:rPr>
+          <w:rFonts w:ascii="Arial" w:hAnsi="Arial" w:cs="Arial"/>
+          <w:sz w:val="26"/>
+          <w:szCs w:val="26"/>
+        </w:rPr>
+        <w:t>href</w:t>
+      </w:r>
+      <w:proofErr w:type="spellEnd"/>
+      <w:r>
+        <w:rPr>
+          <w:rFonts w:ascii="Arial" w:hAnsi="Arial" w:cs="Arial"/>
+          <w:sz w:val="26"/>
+          <w:szCs w:val="26"/>
+        </w:rPr>
+        <w:t xml:space="preserve"> tag to</w:t>
+      </w:r>
+    </w:p>
+    <w:p>
+      <w:pPr>
+        <w:rPr>
+          <w:rFonts w:ascii="Arial" w:hAnsi="Arial" w:cs="Arial"/>
+          <w:sz w:val="26"/>
+          <w:szCs w:val="26"/>
+        </w:rPr>
+      </w:pPr>
+      <w:r>
+        <w:rPr>
+          <w:rFonts w:ascii="Arial" w:hAnsi="Arial" w:cs="Arial"/>
+          <w:sz w:val="26"/>
+          <w:szCs w:val="26"/>
+        </w:rPr>
+        <w:t xml:space="preserve">&lt;base </w:t>
+      </w:r>
+      <w:proofErr w:type="spellStart"/>
+      <w:r>
+        <w:rPr>
+          <w:rFonts w:ascii="Arial" w:hAnsi="Arial" w:cs="Arial"/>
+          <w:sz w:val="26"/>
+          <w:szCs w:val="26"/>
+        </w:rPr>
+        <w:t>href</w:t>
+      </w:r>
+      <w:proofErr w:type="spellEnd"/>
+      <w:r>
+        <w:rPr>
+          <w:rFonts w:ascii="Arial" w:hAnsi="Arial" w:cs="Arial"/>
+          <w:sz w:val="26"/>
+          <w:szCs w:val="26"/>
+        </w:rPr>
+        <w:t>="."&gt;</w:t>
+      </w:r>
+    </w:p>
+    <w:p>
+      <w:pPr>
+        <w:rPr>
+          <w:rFonts w:ascii="Arial" w:hAnsi="Arial" w:cs="Arial"/>
+          <w:sz w:val="26"/>
+          <w:szCs w:val="26"/>
+        </w:rPr>
+      </w:pPr>
+    </w:p>
+    <w:p>
+      <w:pPr>
+        <w:rPr>
+          <w:rFonts w:ascii="Arial" w:hAnsi="Arial" w:cs="Arial"/>
+          <w:b/>
+          <w:sz w:val="26"/>
+          <w:szCs w:val="26"/>
+        </w:rPr>
+      </w:pPr>
+      <w:r>
+        <w:rPr>
+          <w:rFonts w:ascii="Arial" w:hAnsi="Arial" w:cs="Arial"/>
+          <w:b/>
+          <w:sz w:val="26"/>
+          <w:szCs w:val="26"/>
+        </w:rPr>
+        <w:t>Deploying</w:t>
+      </w:r>
+    </w:p>
+    <w:p>
+      <w:pPr>
+        <w:rPr>
+          <w:rFonts w:ascii="Arial" w:hAnsi="Arial" w:cs="Arial"/>
+          <w:i/>
+          <w:sz w:val="26"/>
+          <w:szCs w:val="26"/>
+        </w:rPr>
+      </w:pPr>
+      <w:r>
+        <w:rPr>
+          <w:rFonts w:ascii="Arial" w:hAnsi="Arial" w:cs="Arial"/>
+          <w:b/>
+          <w:sz w:val="26"/>
+          <w:szCs w:val="26"/>
+        </w:rPr>
+        <w:t>NOTE</w:t>
+      </w:r>
+      <w:r>
+        <w:rPr>
+          <w:rFonts w:ascii="Arial" w:hAnsi="Arial" w:cs="Arial"/>
+          <w:i/>
+          <w:sz w:val="26"/>
+          <w:szCs w:val="26"/>
+        </w:rPr>
+        <w:t xml:space="preserve">: </w:t>
+      </w:r>
+      <w:proofErr w:type="spellStart"/>
+      <w:r>
+        <w:rPr>
+          <w:rFonts w:ascii="Arial" w:hAnsi="Arial" w:cs="Arial"/>
+          <w:i/>
+          <w:sz w:val="26"/>
+          <w:szCs w:val="26"/>
+        </w:rPr>
+        <w:t>Npm</w:t>
+      </w:r>
+      <w:proofErr w:type="spellEnd"/>
+      <w:r>
+        <w:rPr>
+          <w:rFonts w:ascii="Arial" w:hAnsi="Arial" w:cs="Arial"/>
+          <w:i/>
+          <w:sz w:val="26"/>
+          <w:szCs w:val="26"/>
+        </w:rPr>
+        <w:t xml:space="preserve"> install </w:t>
+      </w:r>
+      <w:r>
+        <w:rPr>
+          <w:rFonts w:ascii="Arial" w:hAnsi="Arial" w:cs="Arial"/>
+          <w:i/>
+          <w:sz w:val="26"/>
+          <w:szCs w:val="26"/>
+        </w:rPr>
+        <w:t>http-server</w:t>
+      </w:r>
+      <w:r>
+        <w:rPr>
+          <w:rFonts w:ascii="Arial" w:hAnsi="Arial" w:cs="Arial"/>
+          <w:i/>
+          <w:sz w:val="26"/>
+          <w:szCs w:val="26"/>
+        </w:rPr>
+        <w:t xml:space="preserve"> before deploying</w:t>
+      </w:r>
+      <w:bookmarkStart w:id="0" w:name="_GoBack"/>
+      <w:bookmarkEnd w:id="0"/>
+    </w:p>
+    <w:p>
+      <w:pPr>
+        <w:pStyle w:val="ListParagraph"/>
+        <w:numPr>
+          <w:ilvl w:val="0"/>
+          <w:numId w:val="11"/>
+        </w:numPr>
+        <w:spacing w:line="480" w:lineRule="auto"/>
+        <w:rPr>
+          <w:rFonts w:ascii="Arial" w:hAnsi="Arial" w:cs="Arial"/>
+          <w:sz w:val="26"/>
+          <w:szCs w:val="26"/>
+        </w:rPr>
+      </w:pPr>
+      <w:r>
+        <w:rPr>
+          <w:rFonts w:ascii="Arial" w:hAnsi="Arial" w:cs="Arial"/>
+          <w:sz w:val="26"/>
+          <w:szCs w:val="26"/>
+        </w:rPr>
+        <w:t xml:space="preserve">Copy </w:t>
+      </w:r>
+      <w:proofErr w:type="spellStart"/>
+      <w:r>
+        <w:rPr>
+          <w:rFonts w:ascii="Arial" w:hAnsi="Arial" w:cs="Arial"/>
+          <w:sz w:val="26"/>
+          <w:szCs w:val="26"/>
+        </w:rPr>
+        <w:t>dist</w:t>
+      </w:r>
+      <w:proofErr w:type="spellEnd"/>
+      <w:r>
+        <w:rPr>
+          <w:rFonts w:ascii="Arial" w:hAnsi="Arial" w:cs="Arial"/>
+          <w:sz w:val="26"/>
+          <w:szCs w:val="26"/>
+        </w:rPr>
+        <w:t xml:space="preserve"> folder to anywhere</w:t>
+      </w:r>
+    </w:p>
+    <w:p>
+      <w:pPr>
+        <w:pStyle w:val="ListParagraph"/>
+        <w:numPr>
+          <w:ilvl w:val="0"/>
+          <w:numId w:val="11"/>
+        </w:numPr>
+        <w:spacing w:line="480" w:lineRule="auto"/>
+        <w:rPr>
+          <w:rFonts w:ascii="Arial" w:hAnsi="Arial" w:cs="Arial"/>
+          <w:sz w:val="26"/>
+          <w:szCs w:val="26"/>
+        </w:rPr>
+      </w:pPr>
+      <w:r>
+        <w:rPr>
+          <w:rFonts w:ascii="Arial" w:hAnsi="Arial" w:cs="Arial"/>
+          <w:sz w:val="26"/>
+          <w:szCs w:val="26"/>
+        </w:rPr>
+        <w:t>Open git bash on location</w:t>
+      </w:r>
+    </w:p>
+    <w:p>
+      <w:pPr>
+        <w:pStyle w:val="ListParagraph"/>
+        <w:numPr>
+          <w:ilvl w:val="0"/>
+          <w:numId w:val="11"/>
+        </w:numPr>
+        <w:spacing w:line="480" w:lineRule="auto"/>
+        <w:rPr>
+          <w:rFonts w:ascii="Arial" w:hAnsi="Arial" w:cs="Arial"/>
+          <w:sz w:val="26"/>
+          <w:szCs w:val="26"/>
+        </w:rPr>
+      </w:pPr>
+      <w:r>
+        <w:rPr>
+          <w:rFonts w:ascii="Arial" w:hAnsi="Arial" w:cs="Arial"/>
+          <w:sz w:val="26"/>
+          <w:szCs w:val="26"/>
+        </w:rPr>
+        <w:t>http-</w:t>
+      </w:r>
+      <w:proofErr w:type="gramStart"/>
+      <w:r>
+        <w:rPr>
+          <w:rFonts w:ascii="Arial" w:hAnsi="Arial" w:cs="Arial"/>
+          <w:sz w:val="26"/>
+          <w:szCs w:val="26"/>
+        </w:rPr>
+        <w:t>server .</w:t>
+      </w:r>
+      <w:proofErr w:type="gramEnd"/>
+      <w:r>
+        <w:rPr>
+          <w:rFonts w:ascii="Arial" w:hAnsi="Arial" w:cs="Arial"/>
+          <w:sz w:val="26"/>
+          <w:szCs w:val="26"/>
+        </w:rPr>
+        <w:t>/</w:t>
+      </w:r>
+      <w:proofErr w:type="spellStart"/>
+      <w:r>
+        <w:rPr>
+          <w:rFonts w:ascii="Arial" w:hAnsi="Arial" w:cs="Arial"/>
+          <w:sz w:val="26"/>
+          <w:szCs w:val="26"/>
+        </w:rPr>
+        <w:t>dist</w:t>
+      </w:r>
+      <w:proofErr w:type="spellEnd"/>
     </w:p>
     <w:p>
       <w:pPr>
@@ -10105,6 +10634,119 @@
     </w:lvl>
   </w:abstractNum>
   <w:abstractNum w:abstractNumId="1" w15:restartNumberingAfterBreak="0">
+    <w:nsid w:val="24557D81"/>
+    <w:multiLevelType w:val="hybridMultilevel"/>
+    <w:tmpl w:val="219CAE42"/>
+    <w:lvl w:ilvl="0" w:tplc="4009000F">
+      <w:start w:val="1"/>
+      <w:numFmt w:val="decimal"/>
+      <w:lvlText w:val="%1."/>
+      <w:lvlJc w:val="left"/>
+      <w:pPr>
+        <w:ind w:left="720" w:hanging="360"/>
+      </w:pPr>
+      <w:rPr>
+        <w:rFonts w:hint="default"/>
+      </w:rPr>
+    </w:lvl>
+    <w:lvl w:ilvl="1" w:tplc="40090003" w:tentative="1">
+      <w:start w:val="1"/>
+      <w:numFmt w:val="bullet"/>
+      <w:lvlText w:val="o"/>
+      <w:lvlJc w:val="left"/>
+      <w:pPr>
+        <w:ind w:left="1440" w:hanging="360"/>
+      </w:pPr>
+      <w:rPr>
+        <w:rFonts w:ascii="Courier New" w:hAnsi="Courier New" w:cs="Courier New" w:hint="default"/>
+      </w:rPr>
+    </w:lvl>
+    <w:lvl w:ilvl="2" w:tplc="40090005" w:tentative="1">
+      <w:start w:val="1"/>
+      <w:numFmt w:val="bullet"/>
+      <w:lvlText w:val=""/>
+      <w:lvlJc w:val="left"/>
+      <w:pPr>
+        <w:ind w:left="2160" w:hanging="360"/>
+      </w:pPr>
+      <w:rPr>
+        <w:rFonts w:ascii="Wingdings" w:hAnsi="Wingdings" w:hint="default"/>
+      </w:rPr>
+    </w:lvl>
+    <w:lvl w:ilvl="3" w:tplc="40090001" w:tentative="1">
+      <w:start w:val="1"/>
+      <w:numFmt w:val="bullet"/>
+      <w:lvlText w:val=""/>
+      <w:lvlJc w:val="left"/>
+      <w:pPr>
+        <w:ind w:left="2880" w:hanging="360"/>
+      </w:pPr>
+      <w:rPr>
+        <w:rFonts w:ascii="Symbol" w:hAnsi="Symbol" w:hint="default"/>
+      </w:rPr>
+    </w:lvl>
+    <w:lvl w:ilvl="4" w:tplc="40090003" w:tentative="1">
+      <w:start w:val="1"/>
+      <w:numFmt w:val="bullet"/>
+      <w:lvlText w:val="o"/>
+      <w:lvlJc w:val="left"/>
+      <w:pPr>
+        <w:ind w:left="3600" w:hanging="360"/>
+      </w:pPr>
+      <w:rPr>
+        <w:rFonts w:ascii="Courier New" w:hAnsi="Courier New" w:cs="Courier New" w:hint="default"/>
+      </w:rPr>
+    </w:lvl>
+    <w:lvl w:ilvl="5" w:tplc="40090005" w:tentative="1">
+      <w:start w:val="1"/>
+      <w:numFmt w:val="bullet"/>
+      <w:lvlText w:val=""/>
+      <w:lvlJc w:val="left"/>
+      <w:pPr>
+        <w:ind w:left="4320" w:hanging="360"/>
+      </w:pPr>
+      <w:rPr>
+        <w:rFonts w:ascii="Wingdings" w:hAnsi="Wingdings" w:hint="default"/>
+      </w:rPr>
+    </w:lvl>
+    <w:lvl w:ilvl="6" w:tplc="40090001" w:tentative="1">
+      <w:start w:val="1"/>
+      <w:numFmt w:val="bullet"/>
+      <w:lvlText w:val=""/>
+      <w:lvlJc w:val="left"/>
+      <w:pPr>
+        <w:ind w:left="5040" w:hanging="360"/>
+      </w:pPr>
+      <w:rPr>
+        <w:rFonts w:ascii="Symbol" w:hAnsi="Symbol" w:hint="default"/>
+      </w:rPr>
+    </w:lvl>
+    <w:lvl w:ilvl="7" w:tplc="40090003" w:tentative="1">
+      <w:start w:val="1"/>
+      <w:numFmt w:val="bullet"/>
+      <w:lvlText w:val="o"/>
+      <w:lvlJc w:val="left"/>
+      <w:pPr>
+        <w:ind w:left="5760" w:hanging="360"/>
+      </w:pPr>
+      <w:rPr>
+        <w:rFonts w:ascii="Courier New" w:hAnsi="Courier New" w:cs="Courier New" w:hint="default"/>
+      </w:rPr>
+    </w:lvl>
+    <w:lvl w:ilvl="8" w:tplc="40090005" w:tentative="1">
+      <w:start w:val="1"/>
+      <w:numFmt w:val="bullet"/>
+      <w:lvlText w:val=""/>
+      <w:lvlJc w:val="left"/>
+      <w:pPr>
+        <w:ind w:left="6480" w:hanging="360"/>
+      </w:pPr>
+      <w:rPr>
+        <w:rFonts w:ascii="Wingdings" w:hAnsi="Wingdings" w:hint="default"/>
+      </w:rPr>
+    </w:lvl>
+  </w:abstractNum>
+  <w:abstractNum w:abstractNumId="2" w15:restartNumberingAfterBreak="0">
     <w:nsid w:val="36865F6C"/>
     <w:multiLevelType w:val="hybridMultilevel"/>
     <w:tmpl w:val="02500010"/>
@@ -10217,10 +10859,10 @@
       </w:rPr>
     </w:lvl>
   </w:abstractNum>
-  <w:abstractNum w:abstractNumId="2" w15:restartNumberingAfterBreak="0">
+  <w:abstractNum w:abstractNumId="3" w15:restartNumberingAfterBreak="0">
     <w:nsid w:val="3A1D2AE2"/>
     <w:multiLevelType w:val="hybridMultilevel"/>
-    <w:tmpl w:val="216EF48A"/>
+    <w:tmpl w:val="89B09C34"/>
     <w:lvl w:ilvl="0" w:tplc="40090001">
       <w:start w:val="1"/>
       <w:numFmt w:val="bullet"/>
@@ -10330,7 +10972,7 @@
       </w:rPr>
     </w:lvl>
   </w:abstractNum>
-  <w:abstractNum w:abstractNumId="3" w15:restartNumberingAfterBreak="0">
+  <w:abstractNum w:abstractNumId="4" w15:restartNumberingAfterBreak="0">
     <w:nsid w:val="45092C7A"/>
     <w:multiLevelType w:val="hybridMultilevel"/>
     <w:tmpl w:val="24261364"/>
@@ -10443,7 +11085,7 @@
       </w:rPr>
     </w:lvl>
   </w:abstractNum>
-  <w:abstractNum w:abstractNumId="4" w15:restartNumberingAfterBreak="0">
+  <w:abstractNum w:abstractNumId="5" w15:restartNumberingAfterBreak="0">
     <w:nsid w:val="4B997215"/>
     <w:multiLevelType w:val="hybridMultilevel"/>
     <w:tmpl w:val="A8B4953A"/>
@@ -10556,7 +11198,7 @@
       </w:rPr>
     </w:lvl>
   </w:abstractNum>
-  <w:abstractNum w:abstractNumId="5" w15:restartNumberingAfterBreak="0">
+  <w:abstractNum w:abstractNumId="6" w15:restartNumberingAfterBreak="0">
     <w:nsid w:val="4BE42CA2"/>
     <w:multiLevelType w:val="hybridMultilevel"/>
     <w:tmpl w:val="E72E6A22"/>
@@ -10669,7 +11311,7 @@
       </w:rPr>
     </w:lvl>
   </w:abstractNum>
-  <w:abstractNum w:abstractNumId="6" w15:restartNumberingAfterBreak="0">
+  <w:abstractNum w:abstractNumId="7" w15:restartNumberingAfterBreak="0">
     <w:nsid w:val="67137E3E"/>
     <w:multiLevelType w:val="hybridMultilevel"/>
     <w:tmpl w:val="A8A2DFA6"/>
@@ -10782,7 +11424,7 @@
       </w:rPr>
     </w:lvl>
   </w:abstractNum>
-  <w:abstractNum w:abstractNumId="7" w15:restartNumberingAfterBreak="0">
+  <w:abstractNum w:abstractNumId="8" w15:restartNumberingAfterBreak="0">
     <w:nsid w:val="72725C4D"/>
     <w:multiLevelType w:val="hybridMultilevel"/>
     <w:tmpl w:val="83DAA756"/>
@@ -10895,7 +11537,7 @@
       </w:rPr>
     </w:lvl>
   </w:abstractNum>
-  <w:abstractNum w:abstractNumId="8" w15:restartNumberingAfterBreak="0">
+  <w:abstractNum w:abstractNumId="9" w15:restartNumberingAfterBreak="0">
     <w:nsid w:val="76630575"/>
     <w:multiLevelType w:val="hybridMultilevel"/>
     <w:tmpl w:val="21C4E108"/>
@@ -11008,7 +11650,7 @@
       </w:rPr>
     </w:lvl>
   </w:abstractNum>
-  <w:abstractNum w:abstractNumId="9" w15:restartNumberingAfterBreak="0">
+  <w:abstractNum w:abstractNumId="10" w15:restartNumberingAfterBreak="0">
     <w:nsid w:val="7A7C4300"/>
     <w:multiLevelType w:val="hybridMultilevel"/>
     <w:tmpl w:val="50A673D2"/>
@@ -11125,31 +11767,34 @@
     <w:abstractNumId w:val="0"/>
   </w:num>
   <w:num w:numId="2">
-    <w:abstractNumId w:val="1"/>
+    <w:abstractNumId w:val="2"/>
   </w:num>
   <w:num w:numId="3">
+    <w:abstractNumId w:val="7"/>
+  </w:num>
+  <w:num w:numId="4">
+    <w:abstractNumId w:val="10"/>
+  </w:num>
+  <w:num w:numId="5">
+    <w:abstractNumId w:val="5"/>
+  </w:num>
+  <w:num w:numId="6">
+    <w:abstractNumId w:val="4"/>
+  </w:num>
+  <w:num w:numId="7">
+    <w:abstractNumId w:val="8"/>
+  </w:num>
+  <w:num w:numId="8">
     <w:abstractNumId w:val="6"/>
   </w:num>
-  <w:num w:numId="4">
+  <w:num w:numId="9">
     <w:abstractNumId w:val="9"/>
   </w:num>
-  <w:num w:numId="5">
-    <w:abstractNumId w:val="4"/>
-  </w:num>
-  <w:num w:numId="6">
+  <w:num w:numId="10">
     <w:abstractNumId w:val="3"/>
   </w:num>
-  <w:num w:numId="7">
-    <w:abstractNumId w:val="7"/>
-  </w:num>
-  <w:num w:numId="8">
-    <w:abstractNumId w:val="5"/>
-  </w:num>
-  <w:num w:numId="9">
-    <w:abstractNumId w:val="8"/>
-  </w:num>
-  <w:num w:numId="10">
-    <w:abstractNumId w:val="2"/>
+  <w:num w:numId="11">
+    <w:abstractNumId w:val="1"/>
   </w:num>
 </w:numbering>
 </file>

</xml_diff>